<commit_message>
add some fix with pages wiki
</commit_message>
<xml_diff>
--- a/templates/KR.docx
+++ b/templates/KR.docx
@@ -506,8 +506,8 @@
         </w:tblCellMar>
       </w:tblPr>
       <w:tblGrid>
-        <w:gridCol w:w="4335"/>
-        <w:gridCol w:w="2616"/>
+        <w:gridCol w:w="4334"/>
+        <w:gridCol w:w="2617"/>
         <w:gridCol w:w="2903"/>
       </w:tblGrid>
       <w:tr>
@@ -516,7 +516,7 @@
         </w:trPr>
         <w:tc>
           <w:tcPr>
-            <w:tcW w:w="4335" w:type="dxa"/>
+            <w:tcW w:w="4334" w:type="dxa"/>
             <w:tcBorders/>
             <w:shd w:fill="auto" w:val="clear"/>
             <w:vAlign w:val="bottom"/>
@@ -533,22 +533,13 @@
                 <w:sz w:val="28"/>
                 <w:szCs w:val="28"/>
               </w:rPr>
-              <w:t>{{r manorgirl}}</w:t>
-            </w:r>
-            <w:r>
-              <w:rPr>
-                <w:rFonts w:ascii="Times New Roman" w:hAnsi="Times New Roman"/>
-                <w:color w:val="000000"/>
-                <w:sz w:val="28"/>
-                <w:szCs w:val="28"/>
-              </w:rPr>
-              <w:t xml:space="preserve"> гр. {{r group}}</w:t>
-            </w:r>
-          </w:p>
-        </w:tc>
-        <w:tc>
-          <w:tcPr>
-            <w:tcW w:w="2616" w:type="dxa"/>
+              <w:t>{{r manorgirl}} гр. {{r group}}</w:t>
+            </w:r>
+          </w:p>
+        </w:tc>
+        <w:tc>
+          <w:tcPr>
+            <w:tcW w:w="2617" w:type="dxa"/>
             <w:tcBorders>
               <w:bottom w:val="single" w:sz="4" w:space="0" w:color="000001"/>
               <w:insideH w:val="single" w:sz="4" w:space="0" w:color="000001"/>
@@ -610,7 +601,7 @@
         </w:trPr>
         <w:tc>
           <w:tcPr>
-            <w:tcW w:w="4335" w:type="dxa"/>
+            <w:tcW w:w="4334" w:type="dxa"/>
             <w:tcBorders/>
             <w:shd w:fill="auto" w:val="clear"/>
             <w:vAlign w:val="bottom"/>
@@ -637,7 +628,7 @@
         </w:tc>
         <w:tc>
           <w:tcPr>
-            <w:tcW w:w="2616" w:type="dxa"/>
+            <w:tcW w:w="2617" w:type="dxa"/>
             <w:tcBorders>
               <w:top w:val="single" w:sz="4" w:space="0" w:color="000001"/>
               <w:bottom w:val="single" w:sz="4" w:space="0" w:color="000001"/>
@@ -850,9 +841,9 @@
         </w:tblCellMar>
       </w:tblPr>
       <w:tblGrid>
-        <w:gridCol w:w="4259"/>
+        <w:gridCol w:w="4258"/>
         <w:gridCol w:w="2436"/>
-        <w:gridCol w:w="3159"/>
+        <w:gridCol w:w="3160"/>
       </w:tblGrid>
       <w:tr>
         <w:trPr>
@@ -1216,7 +1207,7 @@
         </w:trPr>
         <w:tc>
           <w:tcPr>
-            <w:tcW w:w="4259" w:type="dxa"/>
+            <w:tcW w:w="4258" w:type="dxa"/>
             <w:tcBorders/>
             <w:shd w:fill="auto" w:val="clear"/>
             <w:vAlign w:val="bottom"/>
@@ -1259,7 +1250,7 @@
         </w:tc>
         <w:tc>
           <w:tcPr>
-            <w:tcW w:w="3159" w:type="dxa"/>
+            <w:tcW w:w="3160" w:type="dxa"/>
             <w:tcBorders/>
             <w:shd w:fill="auto" w:val="clear"/>
             <w:vAlign w:val="bottom"/>
@@ -1287,7 +1278,7 @@
         </w:trPr>
         <w:tc>
           <w:tcPr>
-            <w:tcW w:w="4259" w:type="dxa"/>
+            <w:tcW w:w="4258" w:type="dxa"/>
             <w:tcBorders/>
             <w:shd w:fill="auto" w:val="clear"/>
             <w:vAlign w:val="bottom"/>
@@ -1339,7 +1330,7 @@
         </w:tc>
         <w:tc>
           <w:tcPr>
-            <w:tcW w:w="3159" w:type="dxa"/>
+            <w:tcW w:w="3160" w:type="dxa"/>
             <w:tcBorders/>
             <w:shd w:fill="auto" w:val="clear"/>
             <w:vAlign w:val="bottom"/>
@@ -1368,146 +1359,19 @@
         <w:spacing w:lineRule="auto" w:line="360"/>
         <w:ind w:left="0" w:right="0" w:firstLine="709"/>
         <w:jc w:val="center"/>
-        <w:rPr/>
+        <w:rPr>
+          <w:rFonts w:ascii="Times New Roman" w:hAnsi="Times New Roman"/>
+          <w:b/>
+          <w:b/>
+          <w:caps/>
+          <w:color w:val="000000"/>
+          <w:sz w:val="28"/>
+          <w:szCs w:val="28"/>
+        </w:rPr>
       </w:pPr>
       <w:r>
         <w:br w:type="page"/>
       </w:r>
-      <w:r>
-        <w:rPr>
-          <w:rFonts w:ascii="Times New Roman" w:hAnsi="Times New Roman"/>
-          <w:b/>
-          <w:caps/>
-          <w:color w:val="000000"/>
-          <w:sz w:val="28"/>
-          <w:szCs w:val="28"/>
-        </w:rPr>
-        <w:t>Аннотация</w:t>
-      </w:r>
-    </w:p>
-    <w:p>
-      <w:pPr>
-        <w:pStyle w:val="Normal"/>
-        <w:spacing w:lineRule="auto" w:line="360"/>
-        <w:ind w:left="0" w:right="0" w:firstLine="709"/>
-        <w:jc w:val="both"/>
-        <w:rPr>
-          <w:b w:val="false"/>
-          <w:b w:val="false"/>
-          <w:bCs w:val="false"/>
-        </w:rPr>
-      </w:pPr>
-      <w:r>
-        <w:rPr>
-          <w:rFonts w:ascii="Times New Roman" w:hAnsi="Times New Roman"/>
-          <w:b/>
-          <w:bCs w:val="false"/>
-          <w:color w:val="000000"/>
-          <w:sz w:val="28"/>
-          <w:szCs w:val="28"/>
-        </w:rPr>
-        <w:t>{{r annotation}}</w:t>
-      </w:r>
-    </w:p>
-    <w:p>
-      <w:pPr>
-        <w:pStyle w:val="Normal"/>
-        <w:spacing w:lineRule="auto" w:line="360"/>
-        <w:ind w:left="0" w:right="0" w:firstLine="709"/>
-        <w:jc w:val="both"/>
-        <w:rPr>
-          <w:rFonts w:ascii="Times New Roman" w:hAnsi="Times New Roman"/>
-          <w:color w:val="000000"/>
-          <w:sz w:val="28"/>
-          <w:szCs w:val="28"/>
-        </w:rPr>
-      </w:pPr>
-      <w:r>
-        <w:rPr>
-          <w:rFonts w:ascii="Times New Roman" w:hAnsi="Times New Roman"/>
-          <w:color w:val="000000"/>
-          <w:sz w:val="28"/>
-          <w:szCs w:val="28"/>
-        </w:rPr>
-      </w:r>
-      <w:r>
-        <w:br w:type="page"/>
-      </w:r>
-    </w:p>
-    <w:p>
-      <w:pPr>
-        <w:pStyle w:val="Normal"/>
-        <w:spacing w:lineRule="auto" w:line="360"/>
-        <w:ind w:left="0" w:right="0" w:firstLine="709"/>
-        <w:jc w:val="center"/>
-        <w:rPr/>
-      </w:pPr>
-      <w:r>
-        <w:rPr>
-          <w:rFonts w:ascii="Times New Roman" w:hAnsi="Times New Roman"/>
-          <w:b/>
-          <w:color w:val="000000"/>
-          <w:sz w:val="28"/>
-          <w:szCs w:val="28"/>
-        </w:rPr>
-        <w:t>ВВЕДЕНИЕ</w:t>
-      </w:r>
-    </w:p>
-    <w:p>
-      <w:pPr>
-        <w:pStyle w:val="Normal"/>
-        <w:spacing w:lineRule="auto" w:line="360"/>
-        <w:ind w:left="0" w:right="0" w:firstLine="709"/>
-        <w:jc w:val="both"/>
-        <w:rPr/>
-      </w:pPr>
-      <w:r>
-        <w:rPr>
-          <w:rFonts w:ascii="Times New Roman" w:hAnsi="Times New Roman"/>
-          <w:b/>
-          <w:color w:val="000000"/>
-          <w:sz w:val="28"/>
-          <w:szCs w:val="28"/>
-        </w:rPr>
-        <w:t>{{r introduction}}</w:t>
-      </w:r>
-    </w:p>
-    <w:p>
-      <w:pPr>
-        <w:pStyle w:val="Normal"/>
-        <w:spacing w:lineRule="auto" w:line="360"/>
-        <w:ind w:left="0" w:right="0" w:firstLine="709"/>
-        <w:jc w:val="both"/>
-        <w:rPr>
-          <w:rFonts w:ascii="Times New Roman" w:hAnsi="Times New Roman"/>
-          <w:b/>
-          <w:b/>
-          <w:color w:val="000000"/>
-          <w:sz w:val="28"/>
-          <w:szCs w:val="28"/>
-        </w:rPr>
-      </w:pPr>
-      <w:r>
-        <w:rPr>
-          <w:rFonts w:ascii="Times New Roman" w:hAnsi="Times New Roman"/>
-          <w:b/>
-          <w:color w:val="000000"/>
-          <w:sz w:val="28"/>
-          <w:szCs w:val="28"/>
-        </w:rPr>
-      </w:r>
-      <w:r>
-        <w:br w:type="page"/>
-      </w:r>
-    </w:p>
-    <w:p>
-      <w:pPr>
-        <w:pStyle w:val="Normal"/>
-        <w:spacing w:lineRule="auto" w:line="360"/>
-        <w:ind w:left="0" w:right="0" w:firstLine="709"/>
-        <w:jc w:val="both"/>
-        <w:rPr/>
-      </w:pPr>
       <w:r>
         <w:rPr/>
       </w:r>
@@ -1546,7 +1410,7 @@
       <w:fldChar w:fldCharType="separate"/>
     </w:r>
     <w:r>
-      <w:t>5</w:t>
+      <w:t>3</w:t>
     </w:r>
     <w:r>
       <w:fldChar w:fldCharType="end"/>

</xml_diff>